<commit_message>
Update Underfitting and Overfitting.docx
</commit_message>
<xml_diff>
--- a/Underfitting and Overfitting.docx
+++ b/Underfitting and Overfitting.docx
@@ -39,35 +39,7 @@
           <w:sz w:val="24"/>
           <w:szCs w:val="24"/>
         </w:rPr>
-        <w:t xml:space="preserve">When we talk about the Machine Learning model, we </w:t>
-      </w:r>
-      <w:r>
-        <w:rPr>
-          <w:sz w:val="24"/>
-          <w:szCs w:val="24"/>
-        </w:rPr>
-        <w:t>talk</w:t>
-      </w:r>
-      <w:r>
-        <w:rPr>
-          <w:sz w:val="24"/>
-          <w:szCs w:val="24"/>
-        </w:rPr>
-        <w:t xml:space="preserve"> about how well it performs and its accuracy which is known as prediction errors.  Let us consider that we are designing a machine learning model. A model is said to be a good machine learning model if it generalizes any new input data from the problem domain in a proper way. This helps us to make predictions about future </w:t>
-      </w:r>
-      <w:r>
-        <w:rPr>
-          <w:sz w:val="24"/>
-          <w:szCs w:val="24"/>
-        </w:rPr>
-        <w:t>data</w:t>
-      </w:r>
-      <w:r>
-        <w:rPr>
-          <w:sz w:val="24"/>
-          <w:szCs w:val="24"/>
-        </w:rPr>
-        <w:t xml:space="preserve"> that the data model has never seen. Now, suppose we want to check how well our machine learning model learns and generalizes to the new data. For that, we have overfitting and underfitting, which are majorly responsible for the poor performances of the machine learning algorithms.</w:t>
+        <w:t>When we talk about the Machine Learning model, we talk about how well it performs and its accuracy which is known as prediction errors.  Let us consider that we are designing a machine learning model. A model is said to be a good machine learning model if it generalizes any new input data from the problem domain in a proper way. This helps us to make predictions about future data that the data model has never seen. Now, suppose we want to check how well our machine learning model learns and generalizes to the new data. For that, we have overfitting and underfitting, which are majorly responsible for the poor performances of the machine learning algorithms.</w:t>
       </w:r>
     </w:p>
     <w:p>
@@ -112,21 +84,7 @@
           <w:sz w:val="24"/>
           <w:szCs w:val="24"/>
         </w:rPr>
-        <w:t xml:space="preserve">Assumptions made by a model to make a function easier to learn. It is </w:t>
-      </w:r>
-      <w:r>
-        <w:rPr>
-          <w:sz w:val="24"/>
-          <w:szCs w:val="24"/>
-        </w:rPr>
-        <w:t>the</w:t>
-      </w:r>
-      <w:r>
-        <w:rPr>
-          <w:sz w:val="24"/>
-          <w:szCs w:val="24"/>
-        </w:rPr>
-        <w:t xml:space="preserve"> error rate of the training data. When the error rate has a high value, we call it High Bias and when the error rate has a low value, we call it low Bias.</w:t>
+        <w:t>Assumptions made by a model to make a function easier to learn. It is the error rate of the training data. When the error rate has a high value, we call it High Bias and when the error rate has a low value, we call it low Bias.</w:t>
       </w:r>
     </w:p>
     <w:p>
@@ -155,21 +113,7 @@
           <w:sz w:val="24"/>
           <w:szCs w:val="24"/>
         </w:rPr>
-        <w:t xml:space="preserve"> The difference between the error rate of training data and testing data is called variance. If the difference is </w:t>
-      </w:r>
-      <w:r>
-        <w:rPr>
-          <w:sz w:val="24"/>
-          <w:szCs w:val="24"/>
-        </w:rPr>
-        <w:t>high,</w:t>
-      </w:r>
-      <w:r>
-        <w:rPr>
-          <w:sz w:val="24"/>
-          <w:szCs w:val="24"/>
-        </w:rPr>
-        <w:t xml:space="preserve"> then it’s called high variance and when the difference of errors is low then it’s called low variance. Usually, we want to make a low variance for generalized our model.</w:t>
+        <w:t> The difference between the error rate of training data and testing data is called variance. If the difference is high, then it’s called high variance and when the difference of errors is low then it’s called low variance. Usually, we want to make a low variance for generalized our model.</w:t>
       </w:r>
     </w:p>
     <w:p>
@@ -210,21 +154,7 @@
           <w:sz w:val="24"/>
           <w:szCs w:val="24"/>
         </w:rPr>
-        <w:t xml:space="preserve"> Underfitting destroys the accuracy of our machine learning model. Its occurrence simply means that our model or the algorithm does not fit the data well enough. It usually happens when we have </w:t>
-      </w:r>
-      <w:r>
-        <w:rPr>
-          <w:sz w:val="24"/>
-          <w:szCs w:val="24"/>
-        </w:rPr>
-        <w:t>less</w:t>
-      </w:r>
-      <w:r>
-        <w:rPr>
-          <w:sz w:val="24"/>
-          <w:szCs w:val="24"/>
-        </w:rPr>
-        <w:t xml:space="preserve"> data to build an accurate model </w:t>
+        <w:t xml:space="preserve"> Underfitting destroys the accuracy of our machine learning model. Its occurrence simply means that our model or the algorithm does not fit the data well enough. It usually happens when we have less data to build an accurate model </w:t>
       </w:r>
       <w:proofErr w:type="gramStart"/>
       <w:r>
@@ -240,21 +170,7 @@
           <w:sz w:val="24"/>
           <w:szCs w:val="24"/>
         </w:rPr>
-        <w:t xml:space="preserve"> when we try to build a linear model with </w:t>
-      </w:r>
-      <w:r>
-        <w:rPr>
-          <w:sz w:val="24"/>
-          <w:szCs w:val="24"/>
-        </w:rPr>
-        <w:t>less</w:t>
-      </w:r>
-      <w:r>
-        <w:rPr>
-          <w:sz w:val="24"/>
-          <w:szCs w:val="24"/>
-        </w:rPr>
-        <w:t xml:space="preserve"> non-linear data. In such cases, the rules of the machine learning model are too easy and flexible to be applied to such minimal data and therefore the model will probably make a lot of wrong predictions. Underfitting can be avoided by using more data </w:t>
+        <w:t xml:space="preserve"> when we try to build a linear model with less non-linear data. In such cases, the rules of the machine learning model are too easy and flexible to be applied to such minimal data and therefore the model will probably make a lot of wrong predictions. Underfitting can be avoided by using more data </w:t>
       </w:r>
       <w:proofErr w:type="gramStart"/>
       <w:r>
@@ -286,21 +202,7 @@
           <w:sz w:val="24"/>
           <w:szCs w:val="24"/>
         </w:rPr>
-        <w:t xml:space="preserve">In a nutshell, Underfitting refers to a model that can neither </w:t>
-      </w:r>
-      <w:r>
-        <w:rPr>
-          <w:sz w:val="24"/>
-          <w:szCs w:val="24"/>
-        </w:rPr>
-        <w:t>perform</w:t>
-      </w:r>
-      <w:r>
-        <w:rPr>
-          <w:sz w:val="24"/>
-          <w:szCs w:val="24"/>
-        </w:rPr>
-        <w:t xml:space="preserve"> well on the training data nor generalize to new data. </w:t>
+        <w:t>In a nutshell, Underfitting refers to a model that can neither perform well on the training data nor generalize to new data. </w:t>
       </w:r>
     </w:p>
     <w:p>
@@ -469,14 +371,7 @@
           <w:szCs w:val="24"/>
         </w:rPr>
         <w:lastRenderedPageBreak/>
-        <w:t xml:space="preserve">Increase model </w:t>
-      </w:r>
-      <w:r>
-        <w:rPr>
-          <w:sz w:val="24"/>
-          <w:szCs w:val="24"/>
-        </w:rPr>
-        <w:t>complexity.</w:t>
+        <w:t>Increase model complexity.</w:t>
       </w:r>
     </w:p>
     <w:p>
@@ -496,14 +391,7 @@
           <w:sz w:val="24"/>
           <w:szCs w:val="24"/>
         </w:rPr>
-        <w:t xml:space="preserve">Increase the number of features, performing feature </w:t>
-      </w:r>
-      <w:r>
-        <w:rPr>
-          <w:sz w:val="24"/>
-          <w:szCs w:val="24"/>
-        </w:rPr>
-        <w:t>engineering.</w:t>
+        <w:t>Increase the number of features, performing feature engineering.</w:t>
       </w:r>
     </w:p>
     <w:p>
@@ -568,21 +456,7 @@
           <w:sz w:val="24"/>
           <w:szCs w:val="24"/>
         </w:rPr>
-        <w:t xml:space="preserve"> A statistical model is said to be overfitted when the model does not make accurate predictions on testing data. When a model gets trained with so much data, it starts learning from the noise and inaccurate data entries in our data set. And when testing with test data results in High variance. Then the model does not categorize the data correctly, because of too many details and noise. The causes of overfitting are the non-parametric and non-linear methods because these types of machine learning algorithms have more freedom in building the model based on the dataset and </w:t>
-      </w:r>
-      <w:r>
-        <w:rPr>
-          <w:sz w:val="24"/>
-          <w:szCs w:val="24"/>
-        </w:rPr>
-        <w:t>therefore,</w:t>
-      </w:r>
-      <w:r>
-        <w:rPr>
-          <w:sz w:val="24"/>
-          <w:szCs w:val="24"/>
-        </w:rPr>
-        <w:t xml:space="preserve"> they can really build unrealistic models. A solution to avoid overfitting is using a linear algorithm if we have linear data or using the parameters like the maximal depth if we are using decision trees. </w:t>
+        <w:t> A statistical model is said to be overfitted when the model does not make accurate predictions on testing data. When a model gets trained with so much data, it starts learning from the noise and inaccurate data entries in our data set. And when testing with test data results in High variance. Then the model does not categorize the data correctly, because of too many details and noise. The causes of overfitting are the non-parametric and non-linear methods because these types of machine learning algorithms have more freedom in building the model based on the dataset and therefore, they can really build unrealistic models. A solution to avoid overfitting is using a linear algorithm if we have linear data or using the parameters like the maximal depth if we are using decision trees. </w:t>
       </w:r>
     </w:p>
     <w:p>
@@ -667,14 +541,7 @@
           <w:sz w:val="24"/>
           <w:szCs w:val="24"/>
         </w:rPr>
-        <w:t xml:space="preserve">The model is too </w:t>
-      </w:r>
-      <w:r>
-        <w:rPr>
-          <w:sz w:val="24"/>
-          <w:szCs w:val="24"/>
-        </w:rPr>
-        <w:t>complex.</w:t>
+        <w:t>The model is too complex.</w:t>
       </w:r>
     </w:p>
     <w:p>
@@ -725,6 +592,7 @@
       </w:pPr>
       <w:r>
         <w:rPr>
+          <w:noProof/>
           <w:sz w:val="24"/>
           <w:szCs w:val="24"/>
         </w:rPr>
@@ -780,6 +648,7 @@
       </w:r>
       <w:r>
         <w:rPr>
+          <w:noProof/>
           <w:sz w:val="24"/>
           <w:szCs w:val="24"/>
         </w:rPr>
@@ -1021,35 +890,7 @@
           <w:sz w:val="24"/>
           <w:szCs w:val="24"/>
         </w:rPr>
-        <w:t xml:space="preserve">With the passage of time, our model will keep on learning, and thus the </w:t>
-      </w:r>
-      <w:r>
-        <w:rPr>
-          <w:sz w:val="24"/>
-          <w:szCs w:val="24"/>
-        </w:rPr>
-        <w:t>errors</w:t>
-      </w:r>
-      <w:r>
-        <w:rPr>
-          <w:sz w:val="24"/>
-          <w:szCs w:val="24"/>
-        </w:rPr>
-        <w:t xml:space="preserve"> for the model on the training and testing data will keep on decreasing. If it </w:t>
-      </w:r>
-      <w:r>
-        <w:rPr>
-          <w:sz w:val="24"/>
-          <w:szCs w:val="24"/>
-        </w:rPr>
-        <w:t>learns</w:t>
-      </w:r>
-      <w:r>
-        <w:rPr>
-          <w:sz w:val="24"/>
-          <w:szCs w:val="24"/>
-        </w:rPr>
-        <w:t xml:space="preserve"> for too long, the model will </w:t>
+        <w:t xml:space="preserve">With the passage of time, our model will keep on learning, and thus the errors for the model on the training and testing data will keep on decreasing. If it learns for too long, the model will </w:t>
       </w:r>
       <w:r>
         <w:rPr>
@@ -1094,12 +935,195 @@
     </w:p>
     <w:p>
       <w:pPr>
-        <w:jc w:val="both"/>
-        <w:rPr>
-          <w:sz w:val="24"/>
-          <w:szCs w:val="24"/>
-        </w:rPr>
-      </w:pPr>
+        <w:pStyle w:val="Heading1"/>
+        <w:rPr>
+          <w:b/>
+          <w:bCs/>
+          <w:color w:val="000000" w:themeColor="text1"/>
+          <w:sz w:val="40"/>
+          <w:szCs w:val="40"/>
+        </w:rPr>
+      </w:pPr>
+      <w:r>
+        <w:rPr>
+          <w:b/>
+          <w:bCs/>
+          <w:color w:val="000000" w:themeColor="text1"/>
+          <w:sz w:val="40"/>
+          <w:szCs w:val="40"/>
+        </w:rPr>
+        <w:t>Observations</w:t>
+      </w:r>
+    </w:p>
+    <w:p>
+      <w:pPr>
+        <w:jc w:val="both"/>
+        <w:rPr>
+          <w:sz w:val="24"/>
+          <w:szCs w:val="24"/>
+        </w:rPr>
+      </w:pPr>
+    </w:p>
+    <w:p>
+      <w:pPr>
+        <w:jc w:val="both"/>
+        <w:rPr>
+          <w:sz w:val="24"/>
+          <w:szCs w:val="24"/>
+        </w:rPr>
+      </w:pPr>
+      <w:r>
+        <w:rPr>
+          <w:sz w:val="24"/>
+          <w:szCs w:val="24"/>
+        </w:rPr>
+        <w:drawing>
+          <wp:inline distT="0" distB="0" distL="0" distR="0" wp14:anchorId="48AB7C80" wp14:editId="4521E242">
+            <wp:extent cx="5943600" cy="1685925"/>
+            <wp:effectExtent l="0" t="0" r="0" b="9525"/>
+            <wp:docPr id="381727719" name="Picture 1" descr="A screenshot of a computer&#10;&#10;Description automatically generated with low confidence"/>
+            <wp:cNvGraphicFramePr>
+              <a:graphicFrameLocks xmlns:a="http://schemas.openxmlformats.org/drawingml/2006/main" noChangeAspect="1"/>
+            </wp:cNvGraphicFramePr>
+            <a:graphic xmlns:a="http://schemas.openxmlformats.org/drawingml/2006/main">
+              <a:graphicData uri="http://schemas.openxmlformats.org/drawingml/2006/picture">
+                <pic:pic xmlns:pic="http://schemas.openxmlformats.org/drawingml/2006/picture">
+                  <pic:nvPicPr>
+                    <pic:cNvPr id="381727719" name="Picture 1" descr="A screenshot of a computer&#10;&#10;Description automatically generated with low confidence"/>
+                    <pic:cNvPicPr/>
+                  </pic:nvPicPr>
+                  <pic:blipFill>
+                    <a:blip r:embed="rId7"/>
+                    <a:stretch>
+                      <a:fillRect/>
+                    </a:stretch>
+                  </pic:blipFill>
+                  <pic:spPr>
+                    <a:xfrm>
+                      <a:off x="0" y="0"/>
+                      <a:ext cx="5943600" cy="1685925"/>
+                    </a:xfrm>
+                    <a:prstGeom prst="rect">
+                      <a:avLst/>
+                    </a:prstGeom>
+                  </pic:spPr>
+                </pic:pic>
+              </a:graphicData>
+            </a:graphic>
+          </wp:inline>
+        </w:drawing>
+      </w:r>
+    </w:p>
+    <w:p>
+      <w:pPr>
+        <w:jc w:val="both"/>
+        <w:rPr>
+          <w:sz w:val="24"/>
+          <w:szCs w:val="24"/>
+        </w:rPr>
+      </w:pPr>
+      <w:r>
+        <w:rPr>
+          <w:sz w:val="24"/>
+          <w:szCs w:val="24"/>
+        </w:rPr>
+        <w:t>As you can see, the predictions of the Random Forest model are neither increasing nor decreasing. For the most part, the data is in the same range. Thus, we conclude that the Random Forest model is overfitting. It performs well on our current data but cannot perform well when tested against unseen data.</w:t>
+      </w:r>
+      <w:r>
+        <w:rPr>
+          <w:sz w:val="24"/>
+          <w:szCs w:val="24"/>
+        </w:rPr>
+        <w:drawing>
+          <wp:inline distT="0" distB="0" distL="0" distR="0" wp14:anchorId="470D52F0" wp14:editId="3899A9B4">
+            <wp:extent cx="5943600" cy="2578100"/>
+            <wp:effectExtent l="0" t="0" r="0" b="0"/>
+            <wp:docPr id="1135213709" name="Picture 1" descr="A picture containing text, screenshot, font, number&#10;&#10;Description automatically generated"/>
+            <wp:cNvGraphicFramePr>
+              <a:graphicFrameLocks xmlns:a="http://schemas.openxmlformats.org/drawingml/2006/main" noChangeAspect="1"/>
+            </wp:cNvGraphicFramePr>
+            <a:graphic xmlns:a="http://schemas.openxmlformats.org/drawingml/2006/main">
+              <a:graphicData uri="http://schemas.openxmlformats.org/drawingml/2006/picture">
+                <pic:pic xmlns:pic="http://schemas.openxmlformats.org/drawingml/2006/picture">
+                  <pic:nvPicPr>
+                    <pic:cNvPr id="1135213709" name="Picture 1" descr="A picture containing text, screenshot, font, number&#10;&#10;Description automatically generated"/>
+                    <pic:cNvPicPr/>
+                  </pic:nvPicPr>
+                  <pic:blipFill>
+                    <a:blip r:embed="rId8"/>
+                    <a:stretch>
+                      <a:fillRect/>
+                    </a:stretch>
+                  </pic:blipFill>
+                  <pic:spPr>
+                    <a:xfrm>
+                      <a:off x="0" y="0"/>
+                      <a:ext cx="5943600" cy="2578100"/>
+                    </a:xfrm>
+                    <a:prstGeom prst="rect">
+                      <a:avLst/>
+                    </a:prstGeom>
+                  </pic:spPr>
+                </pic:pic>
+              </a:graphicData>
+            </a:graphic>
+          </wp:inline>
+        </w:drawing>
+      </w:r>
+    </w:p>
+    <w:p>
+      <w:pPr>
+        <w:jc w:val="both"/>
+        <w:rPr>
+          <w:sz w:val="24"/>
+          <w:szCs w:val="24"/>
+        </w:rPr>
+      </w:pPr>
+      <w:r>
+        <w:rPr>
+          <w:sz w:val="24"/>
+          <w:szCs w:val="24"/>
+        </w:rPr>
+        <w:t>On the other hand, the Tweedie Regressor is performing well. Our results show that its predictions are increasing and decreasing, indicating that the model is neither overfitted nor under-fitted. Therefore, we conclude that the Tweedie Regressor is performing well on this dataset.</w:t>
+      </w:r>
+    </w:p>
+    <w:p>
+      <w:pPr>
+        <w:jc w:val="both"/>
+        <w:rPr>
+          <w:sz w:val="24"/>
+          <w:szCs w:val="24"/>
+        </w:rPr>
+      </w:pPr>
+      <w:r>
+        <w:rPr>
+          <w:sz w:val="24"/>
+          <w:szCs w:val="24"/>
+        </w:rPr>
+        <w:t xml:space="preserve">It’s important to note that due to the lack of data, our models may not be well </w:t>
+      </w:r>
+      <w:r>
+        <w:rPr>
+          <w:sz w:val="24"/>
+          <w:szCs w:val="24"/>
+        </w:rPr>
+        <w:t>trained,</w:t>
+      </w:r>
+      <w:r>
+        <w:rPr>
+          <w:sz w:val="24"/>
+          <w:szCs w:val="24"/>
+        </w:rPr>
+        <w:t xml:space="preserve"> and some may be biased. We cannot definitively say whether one model is good or bad. Based on our </w:t>
+      </w:r>
+      <w:r>
+        <w:rPr>
+          <w:sz w:val="24"/>
+          <w:szCs w:val="24"/>
+        </w:rPr>
+        <w:lastRenderedPageBreak/>
+        <w:t>dataset and observations from the results, we can say that for the time being, the Tweedie Regressor is performing well.</w:t>
+      </w:r>
     </w:p>
     <w:sectPr>
       <w:pgSz w:w="12240" w:h="15840"/>

</xml_diff>